<commit_message>
Updated REadme.md to website
</commit_message>
<xml_diff>
--- a/Workflow.md/Workflow for FFRClassifiers Scripts.docx
+++ b/Workflow.md/Workflow for FFRClassifiers Scripts.docx
@@ -724,7 +724,63 @@
           <w:sz w:val="22"/>
           <w:szCs w:val="22"/>
         </w:rPr>
-        <w:t>”, “</w:t>
+        <w:t>”</w:t>
+      </w:r>
+      <w:r>
+        <w:rPr>
+          <w:rFonts w:ascii="Calibri" w:hAnsi="Calibri" w:cs="Calibri"/>
+          <w:color w:val="000000"/>
+          <w:sz w:val="22"/>
+          <w:szCs w:val="22"/>
+        </w:rPr>
+        <w:t xml:space="preserve"> to obtain and </w:t>
+      </w:r>
+      <w:proofErr w:type="spellStart"/>
+      <w:r>
+        <w:rPr>
+          <w:rFonts w:ascii="Calibri" w:hAnsi="Calibri" w:cs="Calibri"/>
+          <w:color w:val="000000"/>
+          <w:sz w:val="22"/>
+          <w:szCs w:val="22"/>
+        </w:rPr>
+        <w:t>vizualize</w:t>
+      </w:r>
+      <w:proofErr w:type="spellEnd"/>
+      <w:r>
+        <w:rPr>
+          <w:rFonts w:ascii="Calibri" w:hAnsi="Calibri" w:cs="Calibri"/>
+          <w:color w:val="000000"/>
+          <w:sz w:val="22"/>
+          <w:szCs w:val="22"/>
+        </w:rPr>
+        <w:t xml:space="preserve"> the decoding accuracy across sample size in musicians (red) vs.  non-musicians (blue)</w:t>
+      </w:r>
+      <w:r>
+        <w:rPr>
+          <w:rFonts w:ascii="Calibri" w:hAnsi="Calibri" w:cs="Calibri"/>
+          <w:color w:val="000000"/>
+          <w:sz w:val="22"/>
+          <w:szCs w:val="22"/>
+        </w:rPr>
+        <w:t xml:space="preserve">, </w:t>
+      </w:r>
+      <w:r>
+        <w:rPr>
+          <w:rFonts w:ascii="Calibri" w:hAnsi="Calibri" w:cs="Calibri"/>
+          <w:color w:val="000000"/>
+          <w:sz w:val="22"/>
+          <w:szCs w:val="22"/>
+        </w:rPr>
+        <w:t xml:space="preserve">and </w:t>
+      </w:r>
+      <w:r>
+        <w:rPr>
+          <w:rFonts w:ascii="Calibri" w:hAnsi="Calibri" w:cs="Calibri"/>
+          <w:color w:val="000000"/>
+          <w:sz w:val="22"/>
+          <w:szCs w:val="22"/>
+        </w:rPr>
+        <w:t>“</w:t>
       </w:r>
       <w:proofErr w:type="spellStart"/>
       <w:r>
@@ -744,7 +800,87 @@
           <w:sz w:val="22"/>
           <w:szCs w:val="22"/>
         </w:rPr>
-        <w:t>”, and/or “</w:t>
+        <w:t>”</w:t>
+      </w:r>
+      <w:r>
+        <w:rPr>
+          <w:rFonts w:ascii="Calibri" w:hAnsi="Calibri" w:cs="Calibri"/>
+          <w:color w:val="000000"/>
+          <w:sz w:val="22"/>
+          <w:szCs w:val="22"/>
+        </w:rPr>
+        <w:t xml:space="preserve"> for the decoding accuracy of musicians (red) vs non-musicians (blue) for each stimulus (syllable or piano tone)</w:t>
+      </w:r>
+      <w:r>
+        <w:rPr>
+          <w:rFonts w:ascii="Calibri" w:hAnsi="Calibri" w:cs="Calibri"/>
+          <w:color w:val="000000"/>
+          <w:sz w:val="22"/>
+          <w:szCs w:val="22"/>
+        </w:rPr>
+        <w:t xml:space="preserve">. </w:t>
+      </w:r>
+    </w:p>
+    <w:p>
+      <w:pPr>
+        <w:pStyle w:val="NormalWeb"/>
+        <w:shd w:val="clear" w:color="auto" w:fill="FFFFFF"/>
+        <w:spacing w:before="0" w:beforeAutospacing="0" w:after="0" w:afterAutospacing="0"/>
+        <w:rPr>
+          <w:rFonts w:ascii="Calibri" w:hAnsi="Calibri" w:cs="Calibri"/>
+          <w:color w:val="000000"/>
+          <w:sz w:val="22"/>
+          <w:szCs w:val="22"/>
+        </w:rPr>
+      </w:pPr>
+    </w:p>
+    <w:p>
+      <w:pPr>
+        <w:pStyle w:val="NormalWeb"/>
+        <w:shd w:val="clear" w:color="auto" w:fill="FFFFFF"/>
+        <w:spacing w:before="0" w:beforeAutospacing="0" w:after="0" w:afterAutospacing="0"/>
+        <w:rPr>
+          <w:rFonts w:ascii="Calibri" w:hAnsi="Calibri" w:cs="Calibri"/>
+          <w:color w:val="000000"/>
+          <w:sz w:val="22"/>
+          <w:szCs w:val="22"/>
+        </w:rPr>
+      </w:pPr>
+      <w:r>
+        <w:rPr>
+          <w:rFonts w:ascii="Calibri" w:hAnsi="Calibri" w:cs="Calibri"/>
+          <w:color w:val="000000"/>
+          <w:sz w:val="22"/>
+          <w:szCs w:val="22"/>
+        </w:rPr>
+        <w:t xml:space="preserve">(If you use the X-correlations </w:t>
+      </w:r>
+      <w:r>
+        <w:rPr>
+          <w:rFonts w:ascii="Calibri" w:hAnsi="Calibri" w:cs="Calibri"/>
+          <w:color w:val="000000"/>
+          <w:sz w:val="22"/>
+          <w:szCs w:val="22"/>
+        </w:rPr>
+        <w:t xml:space="preserve">algorithm </w:t>
+      </w:r>
+      <w:r>
+        <w:rPr>
+          <w:rFonts w:ascii="Calibri" w:hAnsi="Calibri" w:cs="Calibri"/>
+          <w:color w:val="000000"/>
+          <w:sz w:val="22"/>
+          <w:szCs w:val="22"/>
+        </w:rPr>
+        <w:t xml:space="preserve">instead of the HMM and SVM, run </w:t>
+      </w:r>
+      <w:r>
+        <w:rPr>
+          <w:rFonts w:ascii="Calibri" w:hAnsi="Calibri" w:cs="Calibri"/>
+          <w:color w:val="000000"/>
+          <w:sz w:val="22"/>
+          <w:szCs w:val="22"/>
+        </w:rPr>
+        <w:t>“</w:t>
       </w:r>
       <w:proofErr w:type="spellStart"/>
       <w:r>
@@ -764,7 +900,107 @@
           <w:sz w:val="22"/>
           <w:szCs w:val="22"/>
         </w:rPr>
-        <w:t>” to visualize the results. Plots will be automatically saved in folder “figures” within the corresponding classifier folder</w:t>
+        <w:t>”</w:t>
+      </w:r>
+      <w:r>
+        <w:rPr>
+          <w:rFonts w:ascii="Calibri" w:hAnsi="Calibri" w:cs="Calibri"/>
+          <w:color w:val="000000"/>
+          <w:sz w:val="22"/>
+          <w:szCs w:val="22"/>
+        </w:rPr>
+        <w:t xml:space="preserve"> and</w:t>
+      </w:r>
+      <w:r>
+        <w:rPr>
+          <w:rFonts w:ascii="Calibri" w:hAnsi="Calibri" w:cs="Calibri"/>
+          <w:color w:val="000000"/>
+          <w:sz w:val="22"/>
+          <w:szCs w:val="22"/>
+        </w:rPr>
+        <w:t xml:space="preserve"> </w:t>
+      </w:r>
+      <w:r>
+        <w:rPr>
+          <w:rFonts w:ascii="Calibri" w:hAnsi="Calibri" w:cs="Calibri"/>
+          <w:color w:val="000000"/>
+          <w:sz w:val="22"/>
+          <w:szCs w:val="22"/>
+        </w:rPr>
+        <w:t>“</w:t>
+      </w:r>
+      <w:proofErr w:type="spellStart"/>
+      <w:r>
+        <w:rPr>
+          <w:rFonts w:ascii="Calibri" w:hAnsi="Calibri" w:cs="Calibri"/>
+          <w:color w:val="000000"/>
+          <w:sz w:val="22"/>
+          <w:szCs w:val="22"/>
+        </w:rPr>
+        <w:t>analysesXcorrs.m</w:t>
+      </w:r>
+      <w:proofErr w:type="spellEnd"/>
+      <w:r>
+        <w:rPr>
+          <w:rFonts w:ascii="Calibri" w:hAnsi="Calibri" w:cs="Calibri"/>
+          <w:color w:val="000000"/>
+          <w:sz w:val="22"/>
+          <w:szCs w:val="22"/>
+        </w:rPr>
+        <w:t xml:space="preserve">” </w:t>
+      </w:r>
+      <w:r>
+        <w:rPr>
+          <w:rFonts w:ascii="Calibri" w:hAnsi="Calibri" w:cs="Calibri"/>
+          <w:color w:val="000000"/>
+          <w:sz w:val="22"/>
+          <w:szCs w:val="22"/>
+        </w:rPr>
+        <w:t xml:space="preserve">for the respective measures) </w:t>
+      </w:r>
+      <w:r>
+        <w:rPr>
+          <w:rFonts w:ascii="Calibri" w:hAnsi="Calibri" w:cs="Calibri"/>
+          <w:color w:val="000000"/>
+          <w:sz w:val="22"/>
+          <w:szCs w:val="22"/>
+        </w:rPr>
+        <w:t xml:space="preserve"> </w:t>
+      </w:r>
+    </w:p>
+    <w:p>
+      <w:pPr>
+        <w:pStyle w:val="NormalWeb"/>
+        <w:shd w:val="clear" w:color="auto" w:fill="FFFFFF"/>
+        <w:spacing w:before="0" w:beforeAutospacing="0" w:after="0" w:afterAutospacing="0"/>
+        <w:rPr>
+          <w:rFonts w:ascii="Calibri" w:hAnsi="Calibri" w:cs="Calibri"/>
+          <w:color w:val="000000"/>
+          <w:sz w:val="22"/>
+          <w:szCs w:val="22"/>
+        </w:rPr>
+      </w:pPr>
+    </w:p>
+    <w:p>
+      <w:pPr>
+        <w:pStyle w:val="NormalWeb"/>
+        <w:shd w:val="clear" w:color="auto" w:fill="FFFFFF"/>
+        <w:spacing w:before="0" w:beforeAutospacing="0" w:after="0" w:afterAutospacing="0"/>
+        <w:rPr>
+          <w:rFonts w:ascii="Calibri" w:hAnsi="Calibri" w:cs="Calibri"/>
+          <w:color w:val="000000"/>
+          <w:sz w:val="22"/>
+          <w:szCs w:val="22"/>
+        </w:rPr>
+      </w:pPr>
+      <w:r>
+        <w:rPr>
+          <w:rFonts w:ascii="Calibri" w:hAnsi="Calibri" w:cs="Calibri"/>
+          <w:color w:val="000000"/>
+          <w:sz w:val="22"/>
+          <w:szCs w:val="22"/>
+        </w:rPr>
+        <w:t>Plots will be automatically saved in folder “figures” within the corresponding classifier folder</w:t>
       </w:r>
     </w:p>
     <w:p>
@@ -787,15 +1023,29 @@
           <w:b/>
           <w:bCs/>
         </w:rPr>
-        <w:t>Observation from Author of the Scripts (Fernando Llanos)</w:t>
-      </w:r>
-    </w:p>
-    <w:p>
-      <w:pPr>
+        <w:t>Observation from Author of the Scripts (Fernando Llanos</w:t>
+      </w:r>
+      <w:r>
         <w:rPr>
           <w:b/>
           <w:bCs/>
         </w:rPr>
+        <w:t>, 2018</w:t>
+      </w:r>
+      <w:r>
+        <w:rPr>
+          <w:b/>
+          <w:bCs/>
+        </w:rPr>
+        <w:t>)</w:t>
+      </w:r>
+    </w:p>
+    <w:p>
+      <w:pPr>
+        <w:rPr>
+          <w:b/>
+          <w:bCs/>
+        </w:rPr>
       </w:pPr>
     </w:p>
     <w:p>
@@ -952,7 +1202,25 @@
           <w:sz w:val="22"/>
           <w:szCs w:val="22"/>
         </w:rPr>
-        <w:t>” folder by my scripts, so you will be able to get them too if you want to change the models or your subject database in the future</w:t>
+        <w:t xml:space="preserve">” folder by </w:t>
+      </w:r>
+      <w:r>
+        <w:rPr>
+          <w:rFonts w:ascii="Calibri" w:eastAsia="Times New Roman" w:hAnsi="Calibri" w:cs="Calibri"/>
+          <w:color w:val="000000"/>
+          <w:sz w:val="22"/>
+          <w:szCs w:val="22"/>
+        </w:rPr>
+        <w:t>the</w:t>
+      </w:r>
+      <w:r>
+        <w:rPr>
+          <w:rFonts w:ascii="Calibri" w:eastAsia="Times New Roman" w:hAnsi="Calibri" w:cs="Calibri"/>
+          <w:color w:val="000000"/>
+          <w:sz w:val="22"/>
+          <w:szCs w:val="22"/>
+        </w:rPr>
+        <w:t xml:space="preserve"> scripts, so you will be able to get them if you want to change the models or your subject database in the future</w:t>
       </w:r>
     </w:p>
     <w:p>
@@ -1181,6 +1449,7 @@
           <w:sz w:val="22"/>
           <w:szCs w:val="22"/>
         </w:rPr>
+        <w:lastRenderedPageBreak/>
         <w:t>(4)</w:t>
       </w:r>
       <w:r>
@@ -1270,7 +1539,6 @@
           <w:sz w:val="22"/>
           <w:szCs w:val="22"/>
         </w:rPr>
-        <w:lastRenderedPageBreak/>
         <w:t>(5)</w:t>
       </w:r>
       <w:r>

</xml_diff>